<commit_message>
deploying into production - API integration - adjusting few things
</commit_message>
<xml_diff>
--- a/CA-AdvProgramming-Wellington Nodari.docx
+++ b/CA-AdvProgramming-Wellington Nodari.docx
@@ -65,7 +65,7 @@
       <w:pPr>
         <w:pStyle w:val="Heading1"/>
       </w:pPr>
-      <w:bookmarkStart w:id="0" w:name="_Toc104907084"/>
+      <w:bookmarkStart w:id="0" w:name="_Toc104921538"/>
       <w:r>
         <w:t>CA:</w:t>
       </w:r>
@@ -209,7 +209,7 @@
           <w:r>
             <w:fldChar w:fldCharType="separate"/>
           </w:r>
-          <w:hyperlink w:anchor="_Toc104907084" w:history="1">
+          <w:hyperlink w:anchor="_Toc104921538" w:history="1">
             <w:r>
               <w:rPr>
                 <w:rStyle w:val="Hyperlink"/>
@@ -236,7 +236,7 @@
                 <w:noProof/>
                 <w:webHidden/>
               </w:rPr>
-              <w:instrText xml:space="preserve"> PAGEREF _Toc104907084 \h </w:instrText>
+              <w:instrText xml:space="preserve"> PAGEREF _Toc104921538 \h </w:instrText>
             </w:r>
             <w:r>
               <w:rPr>
@@ -280,7 +280,7 @@
               <w:lang w:eastAsia="en-IE"/>
             </w:rPr>
           </w:pPr>
-          <w:hyperlink w:anchor="_Toc104907085" w:history="1">
+          <w:hyperlink w:anchor="_Toc104921539" w:history="1">
             <w:r>
               <w:rPr>
                 <w:rStyle w:val="Hyperlink"/>
@@ -322,7 +322,7 @@
                 <w:noProof/>
                 <w:webHidden/>
               </w:rPr>
-              <w:instrText xml:space="preserve"> PAGEREF _Toc104907085 \h </w:instrText>
+              <w:instrText xml:space="preserve"> PAGEREF _Toc104921539 \h </w:instrText>
             </w:r>
             <w:r>
               <w:rPr>
@@ -366,7 +366,7 @@
               <w:lang w:eastAsia="en-IE"/>
             </w:rPr>
           </w:pPr>
-          <w:hyperlink w:anchor="_Toc104907086" w:history="1">
+          <w:hyperlink w:anchor="_Toc104921540" w:history="1">
             <w:r>
               <w:rPr>
                 <w:rStyle w:val="Hyperlink"/>
@@ -408,7 +408,7 @@
                 <w:noProof/>
                 <w:webHidden/>
               </w:rPr>
-              <w:instrText xml:space="preserve"> PAGEREF _Toc104907086 \h </w:instrText>
+              <w:instrText xml:space="preserve"> PAGEREF _Toc104921540 \h </w:instrText>
             </w:r>
             <w:r>
               <w:rPr>
@@ -452,7 +452,7 @@
               <w:lang w:eastAsia="en-IE"/>
             </w:rPr>
           </w:pPr>
-          <w:hyperlink w:anchor="_Toc104907087" w:history="1">
+          <w:hyperlink w:anchor="_Toc104921541" w:history="1">
             <w:r>
               <w:rPr>
                 <w:rStyle w:val="Hyperlink"/>
@@ -494,7 +494,7 @@
                 <w:noProof/>
                 <w:webHidden/>
               </w:rPr>
-              <w:instrText xml:space="preserve"> PAGEREF _Toc104907087 \h </w:instrText>
+              <w:instrText xml:space="preserve"> PAGEREF _Toc104921541 \h </w:instrText>
             </w:r>
             <w:r>
               <w:rPr>
@@ -538,7 +538,7 @@
               <w:lang w:eastAsia="en-IE"/>
             </w:rPr>
           </w:pPr>
-          <w:hyperlink w:anchor="_Toc104907088" w:history="1">
+          <w:hyperlink w:anchor="_Toc104921542" w:history="1">
             <w:r>
               <w:rPr>
                 <w:rStyle w:val="Hyperlink"/>
@@ -582,7 +582,7 @@
                 <w:noProof/>
                 <w:webHidden/>
               </w:rPr>
-              <w:instrText xml:space="preserve"> PAGEREF _Toc104907088 \h </w:instrText>
+              <w:instrText xml:space="preserve"> PAGEREF _Toc104921542 \h </w:instrText>
             </w:r>
             <w:r>
               <w:rPr>
@@ -602,7 +602,7 @@
                 <w:noProof/>
                 <w:webHidden/>
               </w:rPr>
-              <w:t>8</w:t>
+              <w:t>9</w:t>
             </w:r>
             <w:r>
               <w:rPr>
@@ -626,12 +626,13 @@
               <w:lang w:eastAsia="en-IE"/>
             </w:rPr>
           </w:pPr>
-          <w:hyperlink w:anchor="_Toc104907089" w:history="1">
+          <w:hyperlink w:anchor="_Toc104921543" w:history="1">
             <w:r>
               <w:rPr>
                 <w:rStyle w:val="Hyperlink"/>
                 <w:rFonts w:eastAsia="Calibri"/>
                 <w:noProof/>
+                <w:lang w:val="fr-FR"/>
               </w:rPr>
               <w:t xml:space="preserve">5. </w:t>
             </w:r>
@@ -640,14 +641,16 @@
                 <w:rStyle w:val="Hyperlink"/>
                 <w:rFonts w:eastAsia="Calibri"/>
                 <w:noProof/>
+                <w:lang w:val="fr-FR"/>
               </w:rPr>
-              <w:t xml:space="preserve">    </w:t>
+              <w:t xml:space="preserve">     </w:t>
             </w:r>
             <w:r>
               <w:rPr>
                 <w:rStyle w:val="Hyperlink"/>
                 <w:rFonts w:eastAsia="Calibri"/>
                 <w:noProof/>
+                <w:lang w:val="fr-FR"/>
               </w:rPr>
               <w:t>Relevant URLs</w:t>
             </w:r>
@@ -670,7 +673,7 @@
                 <w:noProof/>
                 <w:webHidden/>
               </w:rPr>
-              <w:instrText xml:space="preserve"> PAGEREF _Toc104907089 \h </w:instrText>
+              <w:instrText xml:space="preserve"> PAGEREF _Toc104921543 \h </w:instrText>
             </w:r>
             <w:r>
               <w:rPr>
@@ -690,7 +693,7 @@
                 <w:noProof/>
                 <w:webHidden/>
               </w:rPr>
-              <w:t>10</w:t>
+              <w:t>11</w:t>
             </w:r>
             <w:r>
               <w:rPr>
@@ -739,7 +742,7 @@
           <w:numId w:val="13"/>
         </w:numPr>
       </w:pPr>
-      <w:bookmarkStart w:id="1" w:name="_Toc104907085"/>
+      <w:bookmarkStart w:id="1" w:name="_Toc104921539"/>
       <w:r>
         <w:lastRenderedPageBreak/>
         <w:t xml:space="preserve">Project </w:t>
@@ -932,7 +935,7 @@
           <w:numId w:val="13"/>
         </w:numPr>
       </w:pPr>
-      <w:bookmarkStart w:id="2" w:name="_Toc104907086"/>
+      <w:bookmarkStart w:id="2" w:name="_Toc104921540"/>
       <w:r>
         <w:lastRenderedPageBreak/>
         <w:t>Development</w:t>
@@ -1837,6 +1840,115 @@
         </w:r>
       </w:hyperlink>
     </w:p>
+    <w:p>
+      <w:pPr>
+        <w:jc w:val="center"/>
+      </w:pPr>
+      <w:r>
+        <w:lastRenderedPageBreak/>
+        <w:t>All</w:t>
+      </w:r>
+      <w:r>
+        <w:t xml:space="preserve"> files</w:t>
+      </w:r>
+      <w:r>
+        <w:t xml:space="preserve"> “_content</w:t>
+      </w:r>
+      <w:r>
+        <w:t>.html</w:t>
+      </w:r>
+      <w:r>
+        <w:t>”</w:t>
+      </w:r>
+      <w:r>
+        <w:t xml:space="preserve"> – lines </w:t>
+      </w:r>
+      <w:r>
+        <w:t>42</w:t>
+      </w:r>
+      <w:r>
+        <w:t xml:space="preserve"> to </w:t>
+      </w:r>
+      <w:r>
+        <w:t>78</w:t>
+      </w:r>
+    </w:p>
+    <w:p>
+      <w:pPr>
+        <w:jc w:val="center"/>
+      </w:pPr>
+      <w:r>
+        <w:drawing>
+          <wp:inline distT="0" distB="0" distL="0" distR="0" wp14:anchorId="6EC1641B" wp14:editId="06F33796">
+            <wp:extent cx="2704713" cy="4037957"/>
+            <wp:effectExtent l="0" t="0" r="635" b="1270"/>
+            <wp:docPr id="3" name="Picture 3">
+              <a:extLst xmlns:a="http://schemas.openxmlformats.org/drawingml/2006/main">
+                <a:ext uri="{C183D7F6-B498-43B3-948B-1728B52AA6E4}">
+                  <adec:decorative xmlns:adec="http://schemas.microsoft.com/office/drawing/2017/decorative" val="0"/>
+                </a:ext>
+              </a:extLst>
+            </wp:docPr>
+            <wp:cNvGraphicFramePr>
+              <a:graphicFrameLocks xmlns:a="http://schemas.openxmlformats.org/drawingml/2006/main" noChangeAspect="1"/>
+            </wp:cNvGraphicFramePr>
+            <a:graphic xmlns:a="http://schemas.openxmlformats.org/drawingml/2006/main">
+              <a:graphicData uri="http://schemas.openxmlformats.org/drawingml/2006/picture">
+                <pic:pic xmlns:pic="http://schemas.openxmlformats.org/drawingml/2006/picture">
+                  <pic:nvPicPr>
+                    <pic:cNvPr id="3" name="Picture 3">
+                      <a:extLst>
+                        <a:ext uri="{C183D7F6-B498-43B3-948B-1728B52AA6E4}">
+                          <adec:decorative xmlns:adec="http://schemas.microsoft.com/office/drawing/2017/decorative" val="0"/>
+                        </a:ext>
+                      </a:extLst>
+                    </pic:cNvPr>
+                    <pic:cNvPicPr/>
+                  </pic:nvPicPr>
+                  <pic:blipFill>
+                    <a:blip r:embed="rId12">
+                      <a:extLst>
+                        <a:ext uri="{28A0092B-C50C-407E-A947-70E740481C1C}">
+                          <a14:useLocalDpi xmlns:a14="http://schemas.microsoft.com/office/drawing/2010/main" val="0"/>
+                        </a:ext>
+                      </a:extLst>
+                    </a:blip>
+                    <a:stretch>
+                      <a:fillRect/>
+                    </a:stretch>
+                  </pic:blipFill>
+                  <pic:spPr>
+                    <a:xfrm>
+                      <a:off x="0" y="0"/>
+                      <a:ext cx="2738339" cy="4088159"/>
+                    </a:xfrm>
+                    <a:prstGeom prst="rect">
+                      <a:avLst/>
+                    </a:prstGeom>
+                  </pic:spPr>
+                </pic:pic>
+              </a:graphicData>
+            </a:graphic>
+          </wp:inline>
+        </w:drawing>
+      </w:r>
+    </w:p>
+    <w:p>
+      <w:pPr>
+        <w:jc w:val="center"/>
+      </w:pPr>
+      <w:r>
+        <w:t xml:space="preserve">Taken from: </w:t>
+      </w:r>
+      <w:hyperlink r:id="rId13" w:history="1">
+        <w:r>
+          <w:rPr>
+            <w:rStyle w:val="Hyperlink"/>
+          </w:rPr>
+          <w:t>https://developers.google.com/youtube/player_parameters</w:t>
+        </w:r>
+      </w:hyperlink>
+    </w:p>
     <w:p/>
     <w:p>
       <w:pPr>
@@ -1851,7 +1963,7 @@
           <w:numId w:val="13"/>
         </w:numPr>
       </w:pPr>
-      <w:bookmarkStart w:id="5" w:name="_Toc104907087"/>
+      <w:bookmarkStart w:id="5" w:name="_Toc104921541"/>
       <w:r>
         <w:t>Reflections</w:t>
       </w:r>
@@ -2008,6 +2120,7 @@
         <w:jc w:val="both"/>
       </w:pPr>
       <w:r>
+        <w:lastRenderedPageBreak/>
         <w:t>Project management</w:t>
       </w:r>
     </w:p>
@@ -2447,6 +2560,7 @@
         <w:jc w:val="both"/>
       </w:pPr>
       <w:r>
+        <w:lastRenderedPageBreak/>
         <w:t xml:space="preserve">When working on the </w:t>
       </w:r>
       <w:r>
@@ -2523,7 +2637,6 @@
       </w:r>
     </w:p>
     <w:p/>
-    <w:p/>
     <w:p>
       <w:pPr>
         <w:pStyle w:val="Heading1"/>
@@ -2535,7 +2648,7 @@
           <w:rFonts w:eastAsia="Calibri"/>
         </w:rPr>
       </w:pPr>
-      <w:bookmarkStart w:id="6" w:name="_Toc104907088"/>
+      <w:bookmarkStart w:id="6" w:name="_Toc104921542"/>
       <w:r>
         <w:rPr>
           <w:rFonts w:eastAsia="Calibri"/>
@@ -2656,7 +2769,6 @@
           <w:sz w:val="22"/>
           <w:szCs w:val="22"/>
         </w:rPr>
-        <w:lastRenderedPageBreak/>
         <w:t>flask.palletsprojects.com. (n.d.). </w:t>
       </w:r>
       <w:r>
@@ -3321,6 +3433,435 @@
           <w:sz w:val="22"/>
           <w:szCs w:val="22"/>
         </w:rPr>
+        <w:t>www.youtube.com. (n.d.). </w:t>
+      </w:r>
+      <w:r>
+        <w:rPr>
+          <w:rFonts w:ascii="Calibri" w:hAnsi="Calibri" w:cs="Calibri"/>
+          <w:i/>
+          <w:iCs/>
+          <w:color w:val="000000"/>
+          <w:sz w:val="22"/>
+          <w:szCs w:val="22"/>
+        </w:rPr>
+        <w:t xml:space="preserve">Flask Tutorial (part 3) - sessions, </w:t>
+      </w:r>
+      <w:proofErr w:type="spellStart"/>
+      <w:r>
+        <w:rPr>
+          <w:rFonts w:ascii="Calibri" w:hAnsi="Calibri" w:cs="Calibri"/>
+          <w:i/>
+          <w:iCs/>
+          <w:color w:val="000000"/>
+          <w:sz w:val="22"/>
+          <w:szCs w:val="22"/>
+        </w:rPr>
+        <w:t>login_required</w:t>
+      </w:r>
+      <w:proofErr w:type="spellEnd"/>
+      <w:r>
+        <w:rPr>
+          <w:rFonts w:ascii="Calibri" w:hAnsi="Calibri" w:cs="Calibri"/>
+          <w:i/>
+          <w:iCs/>
+          <w:color w:val="000000"/>
+          <w:sz w:val="22"/>
+          <w:szCs w:val="22"/>
+        </w:rPr>
+        <w:t xml:space="preserve"> decorator, debugging</w:t>
+      </w:r>
+      <w:r>
+        <w:rPr>
+          <w:rFonts w:ascii="Calibri" w:hAnsi="Calibri" w:cs="Calibri"/>
+          <w:color w:val="000000"/>
+          <w:sz w:val="22"/>
+          <w:szCs w:val="22"/>
+        </w:rPr>
+        <w:t>. [online] Available at: https://www.youtube.com/watch?v=WCpNvteLCDI&amp;t=330s [Accessed 31 May 2022].</w:t>
+      </w:r>
+    </w:p>
+    <w:p>
+      <w:pPr>
+        <w:pStyle w:val="NormalWeb"/>
+        <w:spacing w:before="0" w:beforeAutospacing="0" w:after="0" w:afterAutospacing="0" w:line="360" w:lineRule="atLeast"/>
+        <w:rPr>
+          <w:rFonts w:ascii="Calibri" w:hAnsi="Calibri" w:cs="Calibri"/>
+          <w:color w:val="000000"/>
+          <w:sz w:val="22"/>
+          <w:szCs w:val="22"/>
+        </w:rPr>
+      </w:pPr>
+    </w:p>
+    <w:p>
+      <w:pPr>
+        <w:pStyle w:val="NormalWeb"/>
+        <w:spacing w:before="0" w:beforeAutospacing="0" w:after="0" w:afterAutospacing="0" w:line="360" w:lineRule="atLeast"/>
+        <w:rPr>
+          <w:rFonts w:ascii="Calibri" w:hAnsi="Calibri" w:cs="Calibri"/>
+          <w:color w:val="000000"/>
+          <w:sz w:val="22"/>
+          <w:szCs w:val="22"/>
+        </w:rPr>
+      </w:pPr>
+      <w:r>
+        <w:rPr>
+          <w:rFonts w:ascii="Calibri" w:hAnsi="Calibri" w:cs="Calibri"/>
+          <w:color w:val="000000"/>
+          <w:sz w:val="27"/>
+          <w:szCs w:val="27"/>
+        </w:rPr>
+        <w:t>‌</w:t>
+      </w:r>
+      <w:r>
+        <w:rPr>
+          <w:rFonts w:ascii="Calibri" w:hAnsi="Calibri" w:cs="Calibri"/>
+          <w:color w:val="000000"/>
+          <w:sz w:val="22"/>
+          <w:szCs w:val="22"/>
+        </w:rPr>
+        <w:t>www.google.com. (n.d.). </w:t>
+      </w:r>
+      <w:r>
+        <w:rPr>
+          <w:rFonts w:ascii="Calibri" w:hAnsi="Calibri" w:cs="Calibri"/>
+          <w:i/>
+          <w:iCs/>
+          <w:color w:val="000000"/>
+          <w:sz w:val="22"/>
+          <w:szCs w:val="22"/>
+        </w:rPr>
+        <w:t xml:space="preserve">hex </w:t>
+      </w:r>
+      <w:proofErr w:type="spellStart"/>
+      <w:r>
+        <w:rPr>
+          <w:rFonts w:ascii="Calibri" w:hAnsi="Calibri" w:cs="Calibri"/>
+          <w:i/>
+          <w:iCs/>
+          <w:color w:val="000000"/>
+          <w:sz w:val="22"/>
+          <w:szCs w:val="22"/>
+        </w:rPr>
+        <w:t>color</w:t>
+      </w:r>
+      <w:proofErr w:type="spellEnd"/>
+      <w:r>
+        <w:rPr>
+          <w:rFonts w:ascii="Calibri" w:hAnsi="Calibri" w:cs="Calibri"/>
+          <w:i/>
+          <w:iCs/>
+          <w:color w:val="000000"/>
+          <w:sz w:val="22"/>
+          <w:szCs w:val="22"/>
+        </w:rPr>
+        <w:t xml:space="preserve"> - Google Search</w:t>
+      </w:r>
+      <w:r>
+        <w:rPr>
+          <w:rFonts w:ascii="Calibri" w:hAnsi="Calibri" w:cs="Calibri"/>
+          <w:color w:val="000000"/>
+          <w:sz w:val="22"/>
+          <w:szCs w:val="22"/>
+        </w:rPr>
+        <w:t>. [online] Available at: https://www.google.com/search?q=hex+color&amp;rlz=1C1JJTC_enIE952IE952&amp;oq=hex&amp;aqs=chrome.2.69i57j69i59l2j46i131i199i433i465i512j0i131i433i512j69i60j69i61l2.6583j0j4&amp;sourceid=chrome&amp;ie=UTF-8 [Accessed 31 May 2022].</w:t>
+      </w:r>
+    </w:p>
+    <w:p>
+      <w:pPr>
+        <w:pStyle w:val="NormalWeb"/>
+        <w:spacing w:before="0" w:beforeAutospacing="0" w:after="0" w:afterAutospacing="0" w:line="360" w:lineRule="atLeast"/>
+        <w:rPr>
+          <w:rFonts w:ascii="Calibri" w:hAnsi="Calibri" w:cs="Calibri"/>
+          <w:color w:val="000000"/>
+          <w:sz w:val="22"/>
+          <w:szCs w:val="22"/>
+        </w:rPr>
+      </w:pPr>
+    </w:p>
+    <w:p>
+      <w:pPr>
+        <w:pStyle w:val="NormalWeb"/>
+        <w:spacing w:before="0" w:beforeAutospacing="0" w:after="0" w:afterAutospacing="0" w:line="360" w:lineRule="atLeast"/>
+        <w:rPr>
+          <w:rFonts w:ascii="Calibri" w:hAnsi="Calibri" w:cs="Calibri"/>
+          <w:color w:val="000000"/>
+          <w:sz w:val="22"/>
+          <w:szCs w:val="22"/>
+        </w:rPr>
+      </w:pPr>
+      <w:r>
+        <w:rPr>
+          <w:rFonts w:ascii="Calibri" w:hAnsi="Calibri" w:cs="Calibri"/>
+          <w:color w:val="000000"/>
+          <w:sz w:val="22"/>
+          <w:szCs w:val="22"/>
+        </w:rPr>
+        <w:t>www.sqlite.org. (n.d.). </w:t>
+      </w:r>
+      <w:r>
+        <w:rPr>
+          <w:rFonts w:ascii="Calibri" w:hAnsi="Calibri" w:cs="Calibri"/>
+          <w:i/>
+          <w:iCs/>
+          <w:color w:val="000000"/>
+          <w:sz w:val="22"/>
+          <w:szCs w:val="22"/>
+        </w:rPr>
+        <w:t>Command Line Shell For SQLite</w:t>
+      </w:r>
+      <w:r>
+        <w:rPr>
+          <w:rFonts w:ascii="Calibri" w:hAnsi="Calibri" w:cs="Calibri"/>
+          <w:color w:val="000000"/>
+          <w:sz w:val="22"/>
+          <w:szCs w:val="22"/>
+        </w:rPr>
+        <w:t>. [online] Available at: https://www.sqlite.org/cli.html [Accessed 31 May 2022].</w:t>
+      </w:r>
+    </w:p>
+    <w:p>
+      <w:pPr>
+        <w:pStyle w:val="NormalWeb"/>
+        <w:spacing w:after="0" w:line="360" w:lineRule="atLeast"/>
+        <w:rPr>
+          <w:rFonts w:ascii="Calibri" w:hAnsi="Calibri" w:cs="Calibri"/>
+          <w:color w:val="000000"/>
+          <w:sz w:val="22"/>
+          <w:szCs w:val="22"/>
+        </w:rPr>
+      </w:pPr>
+      <w:r>
+        <w:rPr>
+          <w:rFonts w:ascii="Calibri" w:hAnsi="Calibri" w:cs="Calibri"/>
+          <w:color w:val="000000"/>
+          <w:sz w:val="22"/>
+          <w:szCs w:val="22"/>
+        </w:rPr>
+        <w:t>www.youtube.com. (n.d.). What is Data Science? | Great Learning. [online] Available at: https://www.youtube.com/watch?v=Nrfht_c3T7w [Accessed 31 May 2022].</w:t>
+      </w:r>
+    </w:p>
+    <w:p>
+      <w:pPr>
+        <w:pStyle w:val="NormalWeb"/>
+        <w:spacing w:before="0" w:beforeAutospacing="0" w:after="0" w:afterAutospacing="0" w:line="360" w:lineRule="atLeast"/>
+        <w:rPr>
+          <w:rFonts w:ascii="Calibri" w:hAnsi="Calibri" w:cs="Calibri"/>
+          <w:color w:val="000000"/>
+          <w:sz w:val="22"/>
+          <w:szCs w:val="22"/>
+        </w:rPr>
+      </w:pPr>
+      <w:proofErr w:type="spellStart"/>
+      <w:r>
+        <w:rPr>
+          <w:rFonts w:ascii="Calibri" w:hAnsi="Calibri" w:cs="Calibri"/>
+          <w:color w:val="000000"/>
+          <w:sz w:val="22"/>
+          <w:szCs w:val="22"/>
+        </w:rPr>
+        <w:t>CareerFoundry</w:t>
+      </w:r>
+      <w:proofErr w:type="spellEnd"/>
+      <w:r>
+        <w:rPr>
+          <w:rFonts w:ascii="Calibri" w:hAnsi="Calibri" w:cs="Calibri"/>
+          <w:color w:val="000000"/>
+          <w:sz w:val="22"/>
+          <w:szCs w:val="22"/>
+        </w:rPr>
+        <w:t xml:space="preserve"> (2021). </w:t>
+      </w:r>
+      <w:r>
+        <w:rPr>
+          <w:rFonts w:ascii="Calibri" w:hAnsi="Calibri" w:cs="Calibri"/>
+          <w:i/>
+          <w:iCs/>
+          <w:color w:val="000000"/>
+          <w:sz w:val="22"/>
+          <w:szCs w:val="22"/>
+        </w:rPr>
+        <w:t>UX Design vs UI Design - What’s The Difference? (2021)</w:t>
+      </w:r>
+      <w:r>
+        <w:rPr>
+          <w:rFonts w:ascii="Calibri" w:hAnsi="Calibri" w:cs="Calibri"/>
+          <w:color w:val="000000"/>
+          <w:sz w:val="22"/>
+          <w:szCs w:val="22"/>
+        </w:rPr>
+        <w:t>. </w:t>
+      </w:r>
+      <w:r>
+        <w:rPr>
+          <w:rFonts w:ascii="Calibri" w:hAnsi="Calibri" w:cs="Calibri"/>
+          <w:i/>
+          <w:iCs/>
+          <w:color w:val="000000"/>
+          <w:sz w:val="22"/>
+          <w:szCs w:val="22"/>
+        </w:rPr>
+        <w:t>YouTube</w:t>
+      </w:r>
+      <w:r>
+        <w:rPr>
+          <w:rFonts w:ascii="Calibri" w:hAnsi="Calibri" w:cs="Calibri"/>
+          <w:color w:val="000000"/>
+          <w:sz w:val="22"/>
+          <w:szCs w:val="22"/>
+        </w:rPr>
+        <w:t>. Available at: https://www.youtube.com/watch?v=5CxXhyhT6Fc [Accessed 25 May 2021].</w:t>
+      </w:r>
+    </w:p>
+    <w:p>
+      <w:pPr>
+        <w:pStyle w:val="NormalWeb"/>
+        <w:spacing w:before="0" w:beforeAutospacing="0" w:after="0" w:afterAutospacing="0" w:line="360" w:lineRule="atLeast"/>
+        <w:rPr>
+          <w:rFonts w:ascii="Calibri" w:hAnsi="Calibri" w:cs="Calibri"/>
+          <w:color w:val="000000"/>
+          <w:sz w:val="22"/>
+          <w:szCs w:val="22"/>
+        </w:rPr>
+      </w:pPr>
+    </w:p>
+    <w:p>
+      <w:pPr>
+        <w:pStyle w:val="NormalWeb"/>
+        <w:spacing w:before="0" w:beforeAutospacing="0" w:after="0" w:afterAutospacing="0" w:line="360" w:lineRule="atLeast"/>
+        <w:rPr>
+          <w:rFonts w:ascii="Calibri" w:hAnsi="Calibri" w:cs="Calibri"/>
+          <w:color w:val="000000"/>
+          <w:sz w:val="22"/>
+          <w:szCs w:val="22"/>
+        </w:rPr>
+      </w:pPr>
+      <w:r>
+        <w:rPr>
+          <w:rFonts w:ascii="Calibri" w:hAnsi="Calibri" w:cs="Calibri"/>
+          <w:color w:val="000000"/>
+          <w:sz w:val="22"/>
+          <w:szCs w:val="22"/>
+        </w:rPr>
+        <w:t>‌</w:t>
+      </w:r>
+      <w:r>
+        <w:rPr>
+          <w:rFonts w:ascii="Calibri" w:hAnsi="Calibri" w:cs="Calibri"/>
+          <w:color w:val="000000"/>
+          <w:sz w:val="22"/>
+          <w:szCs w:val="22"/>
+        </w:rPr>
+        <w:t xml:space="preserve"> </w:t>
+      </w:r>
+      <w:proofErr w:type="spellStart"/>
+      <w:r>
+        <w:rPr>
+          <w:rFonts w:ascii="Calibri" w:hAnsi="Calibri" w:cs="Calibri"/>
+          <w:color w:val="000000"/>
+          <w:sz w:val="22"/>
+          <w:szCs w:val="22"/>
+        </w:rPr>
+        <w:t>Testaholic</w:t>
+      </w:r>
+      <w:proofErr w:type="spellEnd"/>
+      <w:r>
+        <w:rPr>
+          <w:rFonts w:ascii="Calibri" w:hAnsi="Calibri" w:cs="Calibri"/>
+          <w:color w:val="000000"/>
+          <w:sz w:val="22"/>
+          <w:szCs w:val="22"/>
+        </w:rPr>
+        <w:t xml:space="preserve"> (2016). </w:t>
+      </w:r>
+      <w:r>
+        <w:rPr>
+          <w:rFonts w:ascii="Calibri" w:hAnsi="Calibri" w:cs="Calibri"/>
+          <w:i/>
+          <w:iCs/>
+          <w:color w:val="000000"/>
+          <w:sz w:val="22"/>
+          <w:szCs w:val="22"/>
+        </w:rPr>
+        <w:t>Software Development Lifecycle in 9 minutes!</w:t>
+      </w:r>
+      <w:r>
+        <w:rPr>
+          <w:rFonts w:ascii="Calibri" w:hAnsi="Calibri" w:cs="Calibri"/>
+          <w:color w:val="000000"/>
+          <w:sz w:val="22"/>
+          <w:szCs w:val="22"/>
+        </w:rPr>
+        <w:t> </w:t>
+      </w:r>
+      <w:r>
+        <w:rPr>
+          <w:rFonts w:ascii="Calibri" w:hAnsi="Calibri" w:cs="Calibri"/>
+          <w:i/>
+          <w:iCs/>
+          <w:color w:val="000000"/>
+          <w:sz w:val="22"/>
+          <w:szCs w:val="22"/>
+        </w:rPr>
+        <w:t>YouTube</w:t>
+      </w:r>
+      <w:r>
+        <w:rPr>
+          <w:rFonts w:ascii="Calibri" w:hAnsi="Calibri" w:cs="Calibri"/>
+          <w:color w:val="000000"/>
+          <w:sz w:val="22"/>
+          <w:szCs w:val="22"/>
+        </w:rPr>
+        <w:t>. Available at: https://www.youtube.com/watch?v=i-QyW8D3ei0.</w:t>
+      </w:r>
+    </w:p>
+    <w:p>
+      <w:pPr>
+        <w:pStyle w:val="NormalWeb"/>
+        <w:spacing w:before="0" w:beforeAutospacing="0" w:after="0" w:afterAutospacing="0" w:line="360" w:lineRule="atLeast"/>
+        <w:rPr>
+          <w:rFonts w:ascii="Calibri" w:hAnsi="Calibri" w:cs="Calibri"/>
+          <w:color w:val="000000"/>
+          <w:sz w:val="22"/>
+          <w:szCs w:val="22"/>
+        </w:rPr>
+      </w:pPr>
+      <w:r>
+        <w:rPr>
+          <w:rFonts w:ascii="Calibri" w:hAnsi="Calibri" w:cs="Calibri"/>
+          <w:color w:val="000000"/>
+          <w:sz w:val="22"/>
+          <w:szCs w:val="22"/>
+        </w:rPr>
+        <w:t>‌</w:t>
+      </w:r>
+      <w:r>
+        <w:rPr>
+          <w:rFonts w:ascii="Calibri" w:hAnsi="Calibri" w:cs="Calibri"/>
+          <w:color w:val="000000"/>
+          <w:sz w:val="22"/>
+          <w:szCs w:val="22"/>
+        </w:rPr>
+        <w:t xml:space="preserve"> </w:t>
+      </w:r>
+    </w:p>
+    <w:p>
+      <w:pPr>
+        <w:pStyle w:val="NormalWeb"/>
+        <w:spacing w:before="0" w:beforeAutospacing="0" w:after="0" w:afterAutospacing="0" w:line="360" w:lineRule="atLeast"/>
+        <w:rPr>
+          <w:rFonts w:ascii="Calibri" w:hAnsi="Calibri" w:cs="Calibri"/>
+          <w:color w:val="000000"/>
+          <w:sz w:val="22"/>
+          <w:szCs w:val="22"/>
+        </w:rPr>
+      </w:pPr>
+      <w:r>
+        <w:rPr>
+          <w:rFonts w:ascii="Calibri" w:hAnsi="Calibri" w:cs="Calibri"/>
+          <w:color w:val="000000"/>
+          <w:sz w:val="22"/>
+          <w:szCs w:val="22"/>
+        </w:rPr>
         <w:lastRenderedPageBreak/>
         <w:t>www.youtube.com. (n.d.). </w:t>
       </w:r>
@@ -3333,7 +3874,7 @@
           <w:sz w:val="22"/>
           <w:szCs w:val="22"/>
         </w:rPr>
-        <w:t xml:space="preserve">Flask Tutorial (part 3) - sessions, </w:t>
+        <w:t>DevOps In 5 Minutes | What Is DevOps?| DevOps Explained | DevOps Tutorial For Beginners |</w:t>
       </w:r>
       <w:proofErr w:type="spellStart"/>
       <w:r>
@@ -3345,9 +3886,62 @@
           <w:sz w:val="22"/>
           <w:szCs w:val="22"/>
         </w:rPr>
-        <w:t>login_required</w:t>
+        <w:t>Simplilearn</w:t>
       </w:r>
       <w:proofErr w:type="spellEnd"/>
+      <w:r>
+        <w:rPr>
+          <w:rFonts w:ascii="Calibri" w:hAnsi="Calibri" w:cs="Calibri"/>
+          <w:color w:val="000000"/>
+          <w:sz w:val="22"/>
+          <w:szCs w:val="22"/>
+        </w:rPr>
+        <w:t>. [online] Available at: https://www.youtube.com/watch?v=Xrgk023l4lI.</w:t>
+      </w:r>
+    </w:p>
+    <w:p>
+      <w:pPr>
+        <w:pStyle w:val="NormalWeb"/>
+        <w:spacing w:before="0" w:beforeAutospacing="0" w:after="0" w:afterAutospacing="0" w:line="360" w:lineRule="atLeast"/>
+        <w:rPr>
+          <w:rFonts w:ascii="Calibri" w:hAnsi="Calibri" w:cs="Calibri"/>
+          <w:color w:val="000000"/>
+          <w:sz w:val="22"/>
+          <w:szCs w:val="22"/>
+        </w:rPr>
+      </w:pPr>
+    </w:p>
+    <w:p>
+      <w:pPr>
+        <w:pStyle w:val="NormalWeb"/>
+        <w:spacing w:before="0" w:beforeAutospacing="0" w:after="0" w:afterAutospacing="0" w:line="360" w:lineRule="atLeast"/>
+        <w:rPr>
+          <w:rFonts w:ascii="Calibri" w:hAnsi="Calibri" w:cs="Calibri"/>
+          <w:color w:val="000000"/>
+          <w:sz w:val="22"/>
+          <w:szCs w:val="22"/>
+        </w:rPr>
+      </w:pPr>
+      <w:proofErr w:type="spellStart"/>
+      <w:r>
+        <w:rPr>
+          <w:rFonts w:ascii="Calibri" w:hAnsi="Calibri" w:cs="Calibri"/>
+          <w:color w:val="000000"/>
+          <w:sz w:val="22"/>
+          <w:szCs w:val="22"/>
+        </w:rPr>
+        <w:t>Simplilearn</w:t>
+      </w:r>
+      <w:proofErr w:type="spellEnd"/>
+      <w:r>
+        <w:rPr>
+          <w:rFonts w:ascii="Calibri" w:hAnsi="Calibri" w:cs="Calibri"/>
+          <w:color w:val="000000"/>
+          <w:sz w:val="22"/>
+          <w:szCs w:val="22"/>
+        </w:rPr>
+        <w:t xml:space="preserve"> (2020). </w:t>
+      </w:r>
       <w:r>
         <w:rPr>
           <w:rFonts w:ascii="Calibri" w:hAnsi="Calibri" w:cs="Calibri"/>
@@ -3357,16 +3951,49 @@
           <w:sz w:val="22"/>
           <w:szCs w:val="22"/>
         </w:rPr>
-        <w:t xml:space="preserve"> decorator, debugging</w:t>
-      </w:r>
-      <w:r>
-        <w:rPr>
-          <w:rFonts w:ascii="Calibri" w:hAnsi="Calibri" w:cs="Calibri"/>
-          <w:color w:val="000000"/>
-          <w:sz w:val="22"/>
-          <w:szCs w:val="22"/>
-        </w:rPr>
-        <w:t>. [online] Available at: https://www.youtube.com/watch?v=WCpNvteLCDI&amp;t=330s [Accessed 31 May 2022].</w:t>
+        <w:t xml:space="preserve">Cyber Security In 7 Minutes | What Is Cyber Security: How It Works? | Cyber Security | </w:t>
+      </w:r>
+      <w:proofErr w:type="spellStart"/>
+      <w:r>
+        <w:rPr>
+          <w:rFonts w:ascii="Calibri" w:hAnsi="Calibri" w:cs="Calibri"/>
+          <w:i/>
+          <w:iCs/>
+          <w:color w:val="000000"/>
+          <w:sz w:val="22"/>
+          <w:szCs w:val="22"/>
+        </w:rPr>
+        <w:t>Simplilearn</w:t>
+      </w:r>
+      <w:proofErr w:type="spellEnd"/>
+      <w:r>
+        <w:rPr>
+          <w:rFonts w:ascii="Calibri" w:hAnsi="Calibri" w:cs="Calibri"/>
+          <w:color w:val="000000"/>
+          <w:sz w:val="22"/>
+          <w:szCs w:val="22"/>
+        </w:rPr>
+        <w:t>. </w:t>
+      </w:r>
+      <w:r>
+        <w:rPr>
+          <w:rFonts w:ascii="Calibri" w:hAnsi="Calibri" w:cs="Calibri"/>
+          <w:i/>
+          <w:iCs/>
+          <w:color w:val="000000"/>
+          <w:sz w:val="22"/>
+          <w:szCs w:val="22"/>
+        </w:rPr>
+        <w:t>YouTube</w:t>
+      </w:r>
+      <w:r>
+        <w:rPr>
+          <w:rFonts w:ascii="Calibri" w:hAnsi="Calibri" w:cs="Calibri"/>
+          <w:color w:val="000000"/>
+          <w:sz w:val="22"/>
+          <w:szCs w:val="22"/>
+        </w:rPr>
+        <w:t>. Available at: https://www.youtube.com/watch?v=inWWhr5tnEA.</w:t>
       </w:r>
     </w:p>
     <w:p>
@@ -3392,23 +4019,120 @@
           <w:szCs w:val="22"/>
         </w:rPr>
       </w:pPr>
-      <w:r>
+      <w:proofErr w:type="spellStart"/>
+      <w:r>
+        <w:rPr>
+          <w:rFonts w:ascii="Calibri" w:hAnsi="Calibri" w:cs="Calibri"/>
+          <w:color w:val="000000"/>
+          <w:sz w:val="22"/>
+          <w:szCs w:val="22"/>
+        </w:rPr>
+        <w:t>Simplilearn</w:t>
+      </w:r>
+      <w:proofErr w:type="spellEnd"/>
+      <w:r>
+        <w:rPr>
+          <w:rFonts w:ascii="Calibri" w:hAnsi="Calibri" w:cs="Calibri"/>
+          <w:color w:val="000000"/>
+          <w:sz w:val="22"/>
+          <w:szCs w:val="22"/>
+        </w:rPr>
+        <w:t xml:space="preserve"> (2019). </w:t>
+      </w:r>
+      <w:r>
+        <w:rPr>
+          <w:rFonts w:ascii="Calibri" w:hAnsi="Calibri" w:cs="Calibri"/>
+          <w:i/>
+          <w:iCs/>
+          <w:color w:val="000000"/>
+          <w:sz w:val="22"/>
+          <w:szCs w:val="22"/>
+        </w:rPr>
+        <w:t>Blockchain In 7 Minutes | What Is Blockchain | Blockchain Explained Simply | Blockchain |</w:t>
+      </w:r>
+      <w:proofErr w:type="spellStart"/>
+      <w:r>
+        <w:rPr>
+          <w:rFonts w:ascii="Calibri" w:hAnsi="Calibri" w:cs="Calibri"/>
+          <w:i/>
+          <w:iCs/>
+          <w:color w:val="000000"/>
+          <w:sz w:val="22"/>
+          <w:szCs w:val="22"/>
+        </w:rPr>
+        <w:t>Simplilearn</w:t>
+      </w:r>
+      <w:proofErr w:type="spellEnd"/>
+      <w:r>
+        <w:rPr>
+          <w:rFonts w:ascii="Calibri" w:hAnsi="Calibri" w:cs="Calibri"/>
+          <w:color w:val="000000"/>
+          <w:sz w:val="22"/>
+          <w:szCs w:val="22"/>
+        </w:rPr>
+        <w:t>. </w:t>
+      </w:r>
+      <w:r>
+        <w:rPr>
+          <w:rFonts w:ascii="Calibri" w:hAnsi="Calibri" w:cs="Calibri"/>
+          <w:i/>
+          <w:iCs/>
+          <w:color w:val="000000"/>
+          <w:sz w:val="22"/>
+          <w:szCs w:val="22"/>
+        </w:rPr>
+        <w:t>YouTube</w:t>
+      </w:r>
+      <w:r>
+        <w:rPr>
+          <w:rFonts w:ascii="Calibri" w:hAnsi="Calibri" w:cs="Calibri"/>
+          <w:color w:val="000000"/>
+          <w:sz w:val="22"/>
+          <w:szCs w:val="22"/>
+        </w:rPr>
+        <w:t>. Available at: https://www.youtube.com/watch?v=yubzJw0uiE4.</w:t>
+      </w:r>
+    </w:p>
+    <w:p>
+      <w:pPr>
+        <w:pStyle w:val="NormalWeb"/>
+        <w:spacing w:before="0" w:beforeAutospacing="0" w:after="0" w:afterAutospacing="0" w:line="360" w:lineRule="atLeast"/>
         <w:rPr>
           <w:rFonts w:ascii="Calibri" w:hAnsi="Calibri" w:cs="Calibri"/>
           <w:color w:val="000000"/>
           <w:sz w:val="27"/>
           <w:szCs w:val="27"/>
         </w:rPr>
+      </w:pPr>
+      <w:r>
+        <w:rPr>
+          <w:rFonts w:ascii="Calibri" w:hAnsi="Calibri" w:cs="Calibri"/>
+          <w:color w:val="000000"/>
+          <w:sz w:val="27"/>
+          <w:szCs w:val="27"/>
+        </w:rPr>
         <w:t>‌</w:t>
       </w:r>
-      <w:r>
-        <w:rPr>
-          <w:rFonts w:ascii="Calibri" w:hAnsi="Calibri" w:cs="Calibri"/>
-          <w:color w:val="000000"/>
-          <w:sz w:val="22"/>
-          <w:szCs w:val="22"/>
-        </w:rPr>
-        <w:t>www.google.com. (n.d.). </w:t>
+    </w:p>
+    <w:p>
+      <w:pPr>
+        <w:pStyle w:val="NormalWeb"/>
+        <w:spacing w:before="0" w:beforeAutospacing="0" w:after="0" w:afterAutospacing="0" w:line="360" w:lineRule="atLeast"/>
+        <w:rPr>
+          <w:rFonts w:ascii="Calibri" w:hAnsi="Calibri" w:cs="Calibri"/>
+          <w:color w:val="000000"/>
+          <w:sz w:val="22"/>
+          <w:szCs w:val="22"/>
+        </w:rPr>
+      </w:pPr>
+      <w:r>
+        <w:rPr>
+          <w:rFonts w:ascii="Calibri" w:hAnsi="Calibri" w:cs="Calibri"/>
+          <w:color w:val="000000"/>
+          <w:sz w:val="22"/>
+          <w:szCs w:val="22"/>
+        </w:rPr>
+        <w:t>Player Parameters (2018). </w:t>
       </w:r>
       <w:r>
         <w:rPr>
@@ -3419,7 +4143,7 @@
           <w:sz w:val="22"/>
           <w:szCs w:val="22"/>
         </w:rPr>
-        <w:t xml:space="preserve">hex </w:t>
+        <w:t xml:space="preserve">YouTube Embedded Players and Player Parameters  |  YouTube </w:t>
       </w:r>
       <w:proofErr w:type="spellStart"/>
       <w:r>
@@ -3431,7 +4155,7 @@
           <w:sz w:val="22"/>
           <w:szCs w:val="22"/>
         </w:rPr>
-        <w:t>color</w:t>
+        <w:t>IFrame</w:t>
       </w:r>
       <w:proofErr w:type="spellEnd"/>
       <w:r>
@@ -3443,69 +4167,34 @@
           <w:sz w:val="22"/>
           <w:szCs w:val="22"/>
         </w:rPr>
-        <w:t xml:space="preserve"> - Google Search</w:t>
-      </w:r>
-      <w:r>
-        <w:rPr>
-          <w:rFonts w:ascii="Calibri" w:hAnsi="Calibri" w:cs="Calibri"/>
-          <w:color w:val="000000"/>
-          <w:sz w:val="22"/>
-          <w:szCs w:val="22"/>
-        </w:rPr>
-        <w:t>. [online] Available at: https://www.google.com/search?q=hex+color&amp;rlz=1C1JJTC_enIE952IE952&amp;oq=hex&amp;aqs=chrome.2.69i57j69i59l2j46i131i199i433i465i512j0i131i433i512j69i60j69i61l2.6583j0j4&amp;sourceid=chrome&amp;ie=UTF-8 [Accessed 31 May 2022].</w:t>
+        <w:t xml:space="preserve"> Player API  |  Google Developers</w:t>
+      </w:r>
+      <w:r>
+        <w:rPr>
+          <w:rFonts w:ascii="Calibri" w:hAnsi="Calibri" w:cs="Calibri"/>
+          <w:color w:val="000000"/>
+          <w:sz w:val="22"/>
+          <w:szCs w:val="22"/>
+        </w:rPr>
+        <w:t>. [online] Google Developers. Available at: https://developers.google.com/youtube/player_parameters.</w:t>
       </w:r>
     </w:p>
     <w:p>
       <w:pPr>
         <w:pStyle w:val="NormalWeb"/>
-        <w:spacing w:before="0" w:beforeAutospacing="0" w:after="0" w:afterAutospacing="0" w:line="360" w:lineRule="atLeast"/>
-        <w:rPr>
-          <w:rFonts w:ascii="Calibri" w:hAnsi="Calibri" w:cs="Calibri"/>
-          <w:color w:val="000000"/>
-          <w:sz w:val="22"/>
-          <w:szCs w:val="22"/>
-        </w:rPr>
-      </w:pPr>
-    </w:p>
-    <w:p>
-      <w:pPr>
-        <w:pStyle w:val="NormalWeb"/>
-        <w:spacing w:before="0" w:beforeAutospacing="0" w:after="0" w:afterAutospacing="0" w:line="360" w:lineRule="atLeast"/>
-        <w:rPr>
-          <w:rFonts w:ascii="Calibri" w:hAnsi="Calibri" w:cs="Calibri"/>
-          <w:color w:val="000000"/>
-          <w:sz w:val="22"/>
-          <w:szCs w:val="22"/>
-        </w:rPr>
-      </w:pPr>
-      <w:r>
-        <w:rPr>
-          <w:rFonts w:ascii="Calibri" w:hAnsi="Calibri" w:cs="Calibri"/>
-          <w:color w:val="000000"/>
-          <w:sz w:val="22"/>
-          <w:szCs w:val="22"/>
-        </w:rPr>
-        <w:t>www.sqlite.org. (n.d.). </w:t>
-      </w:r>
-      <w:r>
-        <w:rPr>
-          <w:rFonts w:ascii="Calibri" w:hAnsi="Calibri" w:cs="Calibri"/>
-          <w:i/>
-          <w:iCs/>
-          <w:color w:val="000000"/>
-          <w:sz w:val="22"/>
-          <w:szCs w:val="22"/>
-        </w:rPr>
-        <w:t>Command Line Shell For SQLite</w:t>
-      </w:r>
-      <w:r>
-        <w:rPr>
-          <w:rFonts w:ascii="Calibri" w:hAnsi="Calibri" w:cs="Calibri"/>
-          <w:color w:val="000000"/>
-          <w:sz w:val="22"/>
-          <w:szCs w:val="22"/>
-        </w:rPr>
-        <w:t>. [online] Available at: https://www.sqlite.org/cli.html [Accessed 31 May 2022].</w:t>
+        <w:rPr>
+          <w:rFonts w:eastAsia="Calibri"/>
+          <w:lang w:val="fr-FR"/>
+        </w:rPr>
+      </w:pPr>
+      <w:r>
+        <w:rPr>
+          <w:rFonts w:ascii="Calibri" w:hAnsi="Calibri" w:cs="Calibri"/>
+          <w:color w:val="000000"/>
+          <w:sz w:val="27"/>
+          <w:szCs w:val="27"/>
+        </w:rPr>
+        <w:t>‌</w:t>
       </w:r>
     </w:p>
     <w:p>
@@ -3513,45 +4202,55 @@
         <w:pStyle w:val="Heading2"/>
         <w:rPr>
           <w:rFonts w:eastAsia="Calibri"/>
-        </w:rPr>
-      </w:pPr>
-    </w:p>
-    <w:p>
-      <w:pPr>
-        <w:pStyle w:val="Heading2"/>
+          <w:lang w:val="fr-FR"/>
+        </w:rPr>
+      </w:pPr>
+      <w:bookmarkStart w:id="7" w:name="_Toc104921543"/>
+      <w:r>
         <w:rPr>
           <w:rFonts w:eastAsia="Calibri"/>
-        </w:rPr>
-      </w:pPr>
-      <w:bookmarkStart w:id="7" w:name="_Toc104907089"/>
+          <w:lang w:val="fr-FR"/>
+        </w:rPr>
+        <w:t>5</w:t>
+      </w:r>
       <w:r>
         <w:rPr>
           <w:rFonts w:eastAsia="Calibri"/>
-        </w:rPr>
-        <w:t>5</w:t>
+          <w:lang w:val="fr-FR"/>
+        </w:rPr>
+        <w:t xml:space="preserve">. </w:t>
       </w:r>
       <w:r>
         <w:rPr>
           <w:rFonts w:eastAsia="Calibri"/>
-        </w:rPr>
-        <w:t xml:space="preserve">. </w:t>
-      </w:r>
-      <w:r>
-        <w:rPr>
-          <w:rFonts w:eastAsia="Calibri"/>
+          <w:lang w:val="fr-FR"/>
         </w:rPr>
         <w:t>Relevant URLs</w:t>
       </w:r>
       <w:bookmarkEnd w:id="7"/>
     </w:p>
-    <w:p/>
-    <w:p>
-      <w:r>
+    <w:p>
+      <w:pPr>
+        <w:rPr>
+          <w:lang w:val="fr-FR"/>
+        </w:rPr>
+      </w:pPr>
+    </w:p>
+    <w:p>
+      <w:pPr>
+        <w:rPr>
+          <w:lang w:val="fr-FR"/>
+        </w:rPr>
+      </w:pPr>
+      <w:r>
+        <w:rPr>
+          <w:lang w:val="fr-FR"/>
+        </w:rPr>
         <w:t xml:space="preserve">Application URL: </w:t>
       </w:r>
     </w:p>
     <w:p>
-      <w:hyperlink r:id="rId12" w:history="1">
+      <w:hyperlink r:id="rId14" w:history="1">
         <w:r>
           <w:rPr>
             <w:rStyle w:val="Hyperlink"/>
@@ -3567,7 +4266,7 @@
       </w:r>
     </w:p>
     <w:p>
-      <w:hyperlink r:id="rId13" w:history="1">
+      <w:hyperlink r:id="rId15" w:history="1">
         <w:r>
           <w:rPr>
             <w:rStyle w:val="Hyperlink"/>
@@ -3586,7 +4285,7 @@
       </w:r>
     </w:p>
     <w:p>
-      <w:hyperlink r:id="rId14" w:history="1">
+      <w:hyperlink r:id="rId16" w:history="1">
         <w:r>
           <w:rPr>
             <w:rStyle w:val="Hyperlink"/>
@@ -3599,8 +4298,8 @@
     <w:p/>
     <w:p/>
     <w:sectPr>
-      <w:headerReference w:type="default" r:id="rId15"/>
-      <w:footerReference w:type="default" r:id="rId16"/>
+      <w:headerReference w:type="default" r:id="rId17"/>
+      <w:footerReference w:type="default" r:id="rId18"/>
       <w:pgSz w:w="11906" w:h="16838"/>
       <w:pgMar w:top="1440" w:right="1440" w:bottom="1440" w:left="1440" w:header="708" w:footer="708" w:gutter="0"/>
       <w:cols w:space="708"/>
@@ -6548,7 +7247,6 @@
   <w:style w:type="character" w:default="1" w:styleId="DefaultParagraphFont">
     <w:name w:val="Default Paragraph Font"/>
     <w:uiPriority w:val="1"/>
-    <w:semiHidden/>
     <w:unhideWhenUsed/>
   </w:style>
   <w:style w:type="table" w:default="1" w:styleId="TableNormal">

</xml_diff>